<commit_message>
UPOTREBLJENA METODOLOGIJA U OVOM PROJEKTU
UPOTREBLJENA METODOLOGIJA U OVOM PROJEKTU
</commit_message>
<xml_diff>
--- a/Dokumentacija/ZAPISNIK-Tim T36_Zvijer.docx
+++ b/Dokumentacija/ZAPISNIK-Tim T36_Zvijer.docx
@@ -222,15 +222,6 @@
         </w:tc>
       </w:tr>
     </w:tbl>
-    <w:p>
-      <w:pPr>
-        <w:jc w:val="center"/>
-        <w:rPr>
-          <w:sz w:val="24"/>
-          <w:szCs w:val="24"/>
-        </w:rPr>
-      </w:pPr>
-    </w:p>
     <w:p>
       <w:pPr>
         <w:jc w:val="center"/>
@@ -2410,7 +2401,6 @@
               <w:jc w:val="left"/>
             </w:pPr>
             <w:r>
-              <w:lastRenderedPageBreak/>
               <w:t>32</w:t>
             </w:r>
           </w:p>
@@ -2535,6 +2525,7 @@
               <w:jc w:val="left"/>
             </w:pPr>
             <w:r>
+              <w:lastRenderedPageBreak/>
               <w:t>34</w:t>
             </w:r>
           </w:p>
@@ -4487,6 +4478,64 @@
             </w:pPr>
             <w:r>
               <w:t>TOMISLAV ZDUNIĆ</w:t>
+            </w:r>
+          </w:p>
+        </w:tc>
+      </w:tr>
+      <w:tr>
+        <w:tc>
+          <w:tcPr>
+            <w:tcW w:w="762" w:type="dxa"/>
+          </w:tcPr>
+          <w:p>
+            <w:pPr>
+              <w:ind w:firstLine="0"/>
+              <w:jc w:val="left"/>
+            </w:pPr>
+            <w:r>
+              <w:t>65</w:t>
+            </w:r>
+          </w:p>
+        </w:tc>
+        <w:tc>
+          <w:tcPr>
+            <w:tcW w:w="3882" w:type="dxa"/>
+          </w:tcPr>
+          <w:p>
+            <w:pPr>
+              <w:ind w:firstLine="0"/>
+              <w:jc w:val="left"/>
+            </w:pPr>
+            <w:r>
+              <w:t>Tekst, dijagrami, ostalo</w:t>
+            </w:r>
+          </w:p>
+        </w:tc>
+        <w:tc>
+          <w:tcPr>
+            <w:tcW w:w="3544" w:type="dxa"/>
+          </w:tcPr>
+          <w:p>
+            <w:pPr>
+              <w:ind w:firstLine="0"/>
+              <w:jc w:val="left"/>
+            </w:pPr>
+            <w:r>
+              <w:t>Obavezno navesti izvor</w:t>
+            </w:r>
+          </w:p>
+        </w:tc>
+        <w:tc>
+          <w:tcPr>
+            <w:tcW w:w="2494" w:type="dxa"/>
+          </w:tcPr>
+          <w:p>
+            <w:pPr>
+              <w:ind w:firstLine="0"/>
+              <w:jc w:val="left"/>
+            </w:pPr>
+            <w:r>
+              <w:t>SVI</w:t>
             </w:r>
           </w:p>
         </w:tc>
@@ -5520,10 +5569,11 @@
   </w:font>
   <w:font w:name="Tahoma">
     <w:panose1 w:val="020B0604030504040204"/>
-    <w:charset w:val="EE"/>
+    <w:charset w:val="00"/>
     <w:family w:val="swiss"/>
+    <w:notTrueType/>
     <w:pitch w:val="variable"/>
-    <w:sig w:usb0="E1002EFF" w:usb1="C000605B" w:usb2="00000029" w:usb3="00000000" w:csb0="000101FF" w:csb1="00000000"/>
+    <w:sig w:usb0="00000003" w:usb1="00000000" w:usb2="00000000" w:usb3="00000000" w:csb0="00000001" w:csb1="00000000"/>
   </w:font>
   <w:font w:name="Calibri Light">
     <w:panose1 w:val="020F0302020204030204"/>
@@ -5554,6 +5604,8 @@
   <w:rsids>
     <w:rsidRoot w:val="00F01284"/>
     <w:rsid w:val="00194AE6"/>
+    <w:rsid w:val="00302F7F"/>
+    <w:rsid w:val="00496983"/>
     <w:rsid w:val="008F7B07"/>
     <w:rsid w:val="00A14B5D"/>
     <w:rsid w:val="00E96FF8"/>

</xml_diff>